<commit_message>
CURSO DE INTRODUCCION A REDES INFORMATICAS CON REFERENCIA A CCNA
</commit_message>
<xml_diff>
--- a/CV.docx
+++ b/CV.docx
@@ -22,16 +22,16 @@
           <w:lang w:val="es-ES" w:eastAsia="es-ES"/>
         </w:rPr>
         <w:drawing>
-          <wp:anchor distT="0" distB="0" distL="114300" distR="114300" simplePos="0" relativeHeight="251661312" behindDoc="0" locked="0" layoutInCell="1" allowOverlap="1" wp14:anchorId="08C23F77" wp14:editId="6D4E950E">
+          <wp:anchor distT="0" distB="0" distL="114300" distR="114300" simplePos="0" relativeHeight="251661312" behindDoc="0" locked="0" layoutInCell="1" allowOverlap="1" wp14:anchorId="08C23F77" wp14:editId="093C3D76">
             <wp:simplePos x="0" y="0"/>
             <wp:positionH relativeFrom="column">
-              <wp:posOffset>4794885</wp:posOffset>
+              <wp:posOffset>4577715</wp:posOffset>
             </wp:positionH>
             <wp:positionV relativeFrom="paragraph">
-              <wp:posOffset>-152400</wp:posOffset>
+              <wp:posOffset>-201930</wp:posOffset>
             </wp:positionV>
-            <wp:extent cx="1240790" cy="1548229"/>
-            <wp:effectExtent l="0" t="0" r="0" b="0"/>
+            <wp:extent cx="1571625" cy="1638300"/>
+            <wp:effectExtent l="0" t="0" r="9525" b="0"/>
             <wp:wrapNone/>
             <wp:docPr id="3" name="Imagen 3"/>
             <wp:cNvGraphicFramePr>
@@ -58,7 +58,7 @@
                   <pic:spPr bwMode="auto">
                     <a:xfrm>
                       <a:off x="0" y="0"/>
-                      <a:ext cx="1240790" cy="1548229"/>
+                      <a:ext cx="1582305" cy="1649433"/>
                     </a:xfrm>
                     <a:prstGeom prst="rect">
                       <a:avLst/>
@@ -228,6 +228,8 @@
       <w:r>
         <w:t>Información Personal</w:t>
       </w:r>
+      <w:bookmarkStart w:id="0" w:name="_GoBack"/>
+      <w:bookmarkEnd w:id="0"/>
     </w:p>
     <w:p>
       <w:pPr>
@@ -936,23 +938,7 @@
           <w:sz w:val="20"/>
           <w:szCs w:val="20"/>
         </w:rPr>
-        <w:t xml:space="preserve"> </w:t>
-      </w:r>
-      <w:r>
-        <w:rPr>
-          <w:rFonts w:ascii="Arial" w:hAnsi="Arial" w:cs="Arial"/>
-          <w:sz w:val="20"/>
-          <w:szCs w:val="20"/>
-        </w:rPr>
-        <w:t>Lenguaje de Marcado de Hipertexto (HTML 5), Hojas de Estilo en Cascada CSS</w:t>
-      </w:r>
-      <w:r>
-        <w:rPr>
-          <w:rFonts w:ascii="Arial" w:hAnsi="Arial" w:cs="Arial"/>
-          <w:sz w:val="20"/>
-          <w:szCs w:val="20"/>
-        </w:rPr>
-        <w:t xml:space="preserve">, </w:t>
+        <w:t xml:space="preserve"> Lenguaje de Marcado de Hipertexto (HTML 5), Hojas de Estilo en Cascada CSS, </w:t>
       </w:r>
       <w:r>
         <w:rPr>
@@ -1564,15 +1550,7 @@
           <w:sz w:val="20"/>
           <w:szCs w:val="20"/>
         </w:rPr>
-        <w:t xml:space="preserve"> </w:t>
-      </w:r>
-      <w:r>
-        <w:rPr>
-          <w:rFonts w:ascii="Arial" w:hAnsi="Arial" w:cs="Arial"/>
-          <w:sz w:val="20"/>
-          <w:szCs w:val="20"/>
-        </w:rPr>
-        <w:t>Intermedio</w:t>
+        <w:t xml:space="preserve"> Intermedio</w:t>
       </w:r>
       <w:r>
         <w:rPr>
@@ -3357,17 +3335,7 @@
           <w:sz w:val="20"/>
           <w:szCs w:val="20"/>
         </w:rPr>
-        <w:t xml:space="preserve"> Antonia de</w:t>
-      </w:r>
-      <w:bookmarkStart w:id="0" w:name="_GoBack"/>
-      <w:bookmarkEnd w:id="0"/>
-      <w:r>
-        <w:rPr>
-          <w:rFonts w:ascii="Arial" w:hAnsi="Arial" w:cs="Arial"/>
-          <w:sz w:val="20"/>
-          <w:szCs w:val="20"/>
-        </w:rPr>
-        <w:t xml:space="preserve"> Rivas</w:t>
+        <w:t xml:space="preserve"> Antonia de Rivas</w:t>
       </w:r>
     </w:p>
     <w:p>
@@ -5537,7 +5505,7 @@
 </file>
 
 <file path=customXml/itemProps1.xml><?xml version="1.0" encoding="utf-8"?>
-<ds:datastoreItem xmlns:ds="http://schemas.openxmlformats.org/officeDocument/2006/customXml" ds:itemID="{372A6B34-D13F-41AF-A102-CE84BD5D329A}">
+<ds:datastoreItem xmlns:ds="http://schemas.openxmlformats.org/officeDocument/2006/customXml" ds:itemID="{679FA150-8EA1-4797-8171-A853E5A437E9}">
   <ds:schemaRefs>
     <ds:schemaRef ds:uri="http://schemas.openxmlformats.org/officeDocument/2006/bibliography"/>
   </ds:schemaRefs>

</xml_diff>